<commit_message>
estado del arte, marco teórico y figuras
</commit_message>
<xml_diff>
--- a/contenido-provisional/Estado del Arte.DOCX
+++ b/contenido-provisional/Estado del Arte.DOCX
@@ -18,6 +18,40 @@
       </w:r>
     </w:p>
     <w:p>
+      <w:pPr>
+        <w:rPr>
+          <w:b/>
+          <w:bCs/>
+        </w:rPr>
+      </w:pPr>
+      <w:proofErr w:type="spellStart"/>
+      <w:r>
+        <w:t>Intro</w:t>
+      </w:r>
+      <w:proofErr w:type="spellEnd"/>
+      <w:r>
+        <w:t xml:space="preserve"> </w:t>
+      </w:r>
+    </w:p>
+    <w:p>
+      <w:pPr>
+        <w:rPr>
+          <w:b/>
+          <w:bCs/>
+        </w:rPr>
+      </w:pPr>
+      <w:r>
+        <w:tab/>
+      </w:r>
+      <w:r>
+        <w:rPr>
+          <w:b/>
+          <w:bCs/>
+        </w:rPr>
+        <w:t>ANTECEDENTES</w:t>
+      </w:r>
+    </w:p>
+    <w:p>
       <w:r>
         <w:t>No hay proyectos similares a este</w:t>
       </w:r>
@@ -57,19 +91,7 @@
           <w:rPr>
             <w:rStyle w:val="Hyperlink"/>
           </w:rPr>
-          <w:t>https://www.david-colso</w:t>
-        </w:r>
-        <w:r>
-          <w:rPr>
-            <w:rStyle w:val="Hyperlink"/>
-          </w:rPr>
-          <w:t>n</w:t>
-        </w:r>
-        <w:r>
-          <w:rPr>
-            <w:rStyle w:val="Hyperlink"/>
-          </w:rPr>
-          <w:t>.com/2020/02/09/making-a-simple-ecs.html</w:t>
+          <w:t>https://www.david-colson.com/2020/02/09/making-a-simple-ecs.html</w:t>
         </w:r>
       </w:hyperlink>
     </w:p>
@@ -128,6 +150,48 @@
         <w:t>A mi parecer es el mejor de los tres ejemplos propuestos, ya que muestra visualmente avances y tiene muy bien detallada la teoría a la vez que muestra código de estos motores de entidades.</w:t>
       </w:r>
     </w:p>
+    <w:p/>
+    <w:p>
+      <w:pPr>
+        <w:rPr>
+          <w:b/>
+          <w:bCs/>
+        </w:rPr>
+      </w:pPr>
+      <w:r>
+        <w:tab/>
+      </w:r>
+      <w:r>
+        <w:rPr>
+          <w:b/>
+          <w:bCs/>
+        </w:rPr>
+        <w:t>TECNOLOGÍAS PARA EL DESARROLLO</w:t>
+      </w:r>
+    </w:p>
+    <w:p>
+      <w:r>
+        <w:t xml:space="preserve">Las tecnologías que vamos a aplicar para la elaboración del proyecto son principalmente C++20, como la base de todo el motor ECS, complementado con un motor gráfico para obtener una demo sencilla en dos dimensiones. Este motor será </w:t>
+      </w:r>
+      <w:proofErr w:type="spellStart"/>
+      <w:r>
+        <w:t>Irrlicht</w:t>
+      </w:r>
+      <w:proofErr w:type="spellEnd"/>
+      <w:r>
+        <w:t xml:space="preserve"> </w:t>
+      </w:r>
+      <w:proofErr w:type="spellStart"/>
+      <w:r>
+        <w:t>Engine</w:t>
+      </w:r>
+      <w:proofErr w:type="spellEnd"/>
+      <w:r>
+        <w:t>.</w:t>
+      </w:r>
+    </w:p>
+    <w:p/>
+    <w:p/>
     <w:sectPr>
       <w:pgSz w:w="11906" w:h="16838"/>
       <w:pgMar w:top="1417" w:right="1701" w:bottom="1417" w:left="1701" w:header="708" w:footer="708" w:gutter="0"/>

</xml_diff>